<commit_message>
Ejercicios 5 y 6 + PDF
</commit_message>
<xml_diff>
--- a/Actividades/06/Actividad5.1.docx
+++ b/Actividades/06/Actividad5.1.docx
@@ -1,6 +1,6 @@
 
 <file path=word/document.xml><?xml version="1.0" encoding="utf-8"?>
-<w:document xmlns:wpc="http://schemas.microsoft.com/office/word/2010/wordprocessingCanvas" xmlns:cx="http://schemas.microsoft.com/office/drawing/2014/chartex" xmlns:cx1="http://schemas.microsoft.com/office/drawing/2015/9/8/chartex" xmlns:cx2="http://schemas.microsoft.com/office/drawing/2015/10/21/chartex" xmlns:cx3="http://schemas.microsoft.com/office/drawing/2016/5/9/chartex" xmlns:cx4="http://schemas.microsoft.com/office/drawing/2016/5/10/chartex" xmlns:cx5="http://schemas.microsoft.com/office/drawing/2016/5/11/chartex" xmlns:cx6="http://schemas.microsoft.com/office/drawing/2016/5/12/chartex" xmlns:cx7="http://schemas.microsoft.com/office/drawing/2016/5/13/chartex" xmlns:cx8="http://schemas.microsoft.com/office/drawing/2016/5/14/chartex" xmlns:mc="http://schemas.openxmlformats.org/markup-compatibility/2006" xmlns:aink="http://schemas.microsoft.com/office/drawing/2016/ink" xmlns:am3d="http://schemas.microsoft.com/office/drawing/2017/model3d" xmlns:o="urn:schemas-microsoft-com:office:office" xmlns:r="http://schemas.openxmlformats.org/officeDocument/2006/relationships" xmlns:m="http://schemas.openxmlformats.org/officeDocument/2006/math" xmlns:v="urn:schemas-microsoft-com:vml" xmlns:wp14="http://schemas.microsoft.com/office/word/2010/wordprocessingDrawing" xmlns:wp="http://schemas.openxmlformats.org/drawingml/2006/wordprocessingDrawing" xmlns:w10="urn:schemas-microsoft-com:office:word" xmlns:w="http://schemas.openxmlformats.org/wordprocessingml/2006/main" xmlns:w14="http://schemas.microsoft.com/office/word/2010/wordml" xmlns:w15="http://schemas.microsoft.com/office/word/2012/wordml" xmlns:w16cex="http://schemas.microsoft.com/office/word/2018/wordml/cex" xmlns:w16cid="http://schemas.microsoft.com/office/word/2016/wordml/cid" xmlns:w16="http://schemas.microsoft.com/office/word/2018/wordml" xmlns:w16se="http://schemas.microsoft.com/office/word/2015/wordml/symex" xmlns:wpg="http://schemas.microsoft.com/office/word/2010/wordprocessingGroup" xmlns:wpi="http://schemas.microsoft.com/office/word/2010/wordprocessingInk" xmlns:wne="http://schemas.microsoft.com/office/word/2006/wordml" xmlns:wps="http://schemas.microsoft.com/office/word/2010/wordprocessingShape" mc:Ignorable="w14 w15 w16se w16cid w16 w16cex wp14">
+<w:document xmlns:wpc="http://schemas.microsoft.com/office/word/2010/wordprocessingCanvas" xmlns:cx="http://schemas.microsoft.com/office/drawing/2014/chartex" xmlns:cx1="http://schemas.microsoft.com/office/drawing/2015/9/8/chartex" xmlns:cx2="http://schemas.microsoft.com/office/drawing/2015/10/21/chartex" xmlns:cx3="http://schemas.microsoft.com/office/drawing/2016/5/9/chartex" xmlns:cx4="http://schemas.microsoft.com/office/drawing/2016/5/10/chartex" xmlns:cx5="http://schemas.microsoft.com/office/drawing/2016/5/11/chartex" xmlns:cx6="http://schemas.microsoft.com/office/drawing/2016/5/12/chartex" xmlns:cx7="http://schemas.microsoft.com/office/drawing/2016/5/13/chartex" xmlns:cx8="http://schemas.microsoft.com/office/drawing/2016/5/14/chartex" xmlns:mc="http://schemas.openxmlformats.org/markup-compatibility/2006" xmlns:aink="http://schemas.microsoft.com/office/drawing/2016/ink" xmlns:am3d="http://schemas.microsoft.com/office/drawing/2017/model3d" xmlns:o="urn:schemas-microsoft-com:office:office" xmlns:r="http://schemas.openxmlformats.org/officeDocument/2006/relationships" xmlns:m="http://schemas.openxmlformats.org/officeDocument/2006/math" xmlns:v="urn:schemas-microsoft-com:vml" xmlns:wp14="http://schemas.microsoft.com/office/word/2010/wordprocessingDrawing" xmlns:wp="http://schemas.openxmlformats.org/drawingml/2006/wordprocessingDrawing" xmlns:w10="urn:schemas-microsoft-com:office:word" xmlns:w="http://schemas.openxmlformats.org/wordprocessingml/2006/main" xmlns:w14="http://schemas.microsoft.com/office/word/2010/wordml" xmlns:w15="http://schemas.microsoft.com/office/word/2012/wordml" xmlns:w16cex="http://schemas.microsoft.com/office/word/2018/wordml/cex" xmlns:w16cid="http://schemas.microsoft.com/office/word/2016/wordml/cid" xmlns:w16="http://schemas.microsoft.com/office/word/2018/wordml" xmlns:w16sdtdh="http://schemas.microsoft.com/office/word/2020/wordml/sdtdatahash" xmlns:w16se="http://schemas.microsoft.com/office/word/2015/wordml/symex" xmlns:wpg="http://schemas.microsoft.com/office/word/2010/wordprocessingGroup" xmlns:wpi="http://schemas.microsoft.com/office/word/2010/wordprocessingInk" xmlns:wne="http://schemas.microsoft.com/office/word/2006/wordml" xmlns:wps="http://schemas.microsoft.com/office/word/2010/wordprocessingShape" mc:Ignorable="w14 w15 w16se w16cid w16 w16cex w16sdtdh wp14">
   <w:body>
     <w:p>
       <w:pPr>
@@ -375,14 +375,7 @@
           <w:rFonts w:ascii="Courier" w:hAnsi="Courier"/>
           <w:lang w:val="en-US"/>
         </w:rPr>
-        <w:t>Head</w:t>
-      </w:r>
-      <w:r>
-        <w:rPr>
-          <w:rFonts w:ascii="Courier" w:hAnsi="Courier"/>
-          <w:lang w:val="en-US"/>
-        </w:rPr>
-        <w:t>,Head|Tailnew</w:t>
+        <w:t>Head,Head|Tailnew</w:t>
       </w:r>
       <w:proofErr w:type="spellEnd"/>
       <w:r>
@@ -517,14 +510,7 @@
           <w:rFonts w:ascii="Courier" w:hAnsi="Courier"/>
           <w:lang w:val="en-US"/>
         </w:rPr>
-        <w:t>0</w:t>
-      </w:r>
-      <w:r>
-        <w:rPr>
-          <w:rFonts w:ascii="Courier" w:hAnsi="Courier"/>
-          <w:lang w:val="en-US"/>
-        </w:rPr>
-        <w:t>,[</w:t>
+        <w:t>0,[</w:t>
       </w:r>
       <w:proofErr w:type="gramEnd"/>
       <w:r>
@@ -588,23 +574,7 @@
           <w:rFonts w:ascii="Courier" w:hAnsi="Courier"/>
           <w:lang w:val="en-US"/>
         </w:rPr>
-        <w:t>],</w:t>
-      </w:r>
-      <w:proofErr w:type="spellStart"/>
-      <w:r>
-        <w:rPr>
-          <w:rFonts w:ascii="Courier" w:hAnsi="Courier"/>
-          <w:lang w:val="en-US"/>
-        </w:rPr>
-        <w:t>Newl</w:t>
-      </w:r>
-      <w:proofErr w:type="spellEnd"/>
-      <w:r>
-        <w:rPr>
-          <w:rFonts w:ascii="Courier" w:hAnsi="Courier"/>
-          <w:lang w:val="en-US"/>
-        </w:rPr>
-        <w:t xml:space="preserve">) :- </w:t>
+        <w:t xml:space="preserve">],Newl) :- </w:t>
       </w:r>
     </w:p>
     <w:p>
@@ -884,23 +854,224 @@
       <w:pPr>
         <w:rPr>
           <w:rFonts w:ascii="Courier" w:hAnsi="Courier"/>
-          <w:lang w:val="es-ES"/>
-        </w:rPr>
-      </w:pPr>
+          <w:lang w:val="en-US"/>
+        </w:rPr>
+      </w:pPr>
+      <w:proofErr w:type="gramStart"/>
+      <w:r>
+        <w:rPr>
+          <w:rFonts w:ascii="Courier" w:hAnsi="Courier"/>
+          <w:lang w:val="en-US"/>
+        </w:rPr>
+        <w:t>power(</w:t>
+      </w:r>
+      <w:proofErr w:type="gramEnd"/>
+      <w:r>
+        <w:rPr>
+          <w:rFonts w:ascii="Courier" w:hAnsi="Courier"/>
+          <w:lang w:val="en-US"/>
+        </w:rPr>
+        <w:t>0, 0, _):-</w:t>
+      </w:r>
+    </w:p>
+    <w:p>
+      <w:pPr>
+        <w:rPr>
+          <w:rFonts w:ascii="Courier" w:hAnsi="Courier"/>
+          <w:lang w:val="en-US"/>
+        </w:rPr>
+      </w:pPr>
+      <w:r>
+        <w:rPr>
+          <w:rFonts w:ascii="Courier" w:hAnsi="Courier"/>
+          <w:lang w:val="en-US"/>
+        </w:rPr>
+        <w:t xml:space="preserve">    print(</w:t>
+      </w:r>
       <w:proofErr w:type="spellStart"/>
+      <w:r>
+        <w:rPr>
+          <w:rFonts w:ascii="Courier" w:hAnsi="Courier"/>
+          <w:lang w:val="en-US"/>
+        </w:rPr>
+        <w:t>infinito</w:t>
+      </w:r>
+      <w:proofErr w:type="spellEnd"/>
+      <w:r>
+        <w:rPr>
+          <w:rFonts w:ascii="Courier" w:hAnsi="Courier"/>
+          <w:lang w:val="en-US"/>
+        </w:rPr>
+        <w:t>).</w:t>
+      </w:r>
+    </w:p>
+    <w:p>
+      <w:pPr>
+        <w:rPr>
+          <w:rFonts w:ascii="Courier" w:hAnsi="Courier"/>
+          <w:lang w:val="en-US"/>
+        </w:rPr>
+      </w:pPr>
+    </w:p>
+    <w:p>
+      <w:pPr>
+        <w:rPr>
+          <w:rFonts w:ascii="Courier" w:hAnsi="Courier"/>
+          <w:lang w:val="en-US"/>
+        </w:rPr>
+      </w:pPr>
       <w:proofErr w:type="gramStart"/>
       <w:r>
         <w:rPr>
           <w:rFonts w:ascii="Courier" w:hAnsi="Courier"/>
-          <w:lang w:val="es-ES"/>
+          <w:lang w:val="en-US"/>
+        </w:rPr>
+        <w:t>power(</w:t>
+      </w:r>
+      <w:proofErr w:type="gramEnd"/>
+      <w:r>
+        <w:rPr>
+          <w:rFonts w:ascii="Courier" w:hAnsi="Courier"/>
+          <w:lang w:val="en-US"/>
+        </w:rPr>
+        <w:t>A, 0, 1):-</w:t>
+      </w:r>
+    </w:p>
+    <w:p>
+      <w:pPr>
+        <w:rPr>
+          <w:rFonts w:ascii="Courier" w:hAnsi="Courier"/>
+          <w:lang w:val="en-US"/>
+        </w:rPr>
+      </w:pPr>
+      <w:r>
+        <w:rPr>
+          <w:rFonts w:ascii="Courier" w:hAnsi="Courier"/>
+          <w:lang w:val="en-US"/>
+        </w:rPr>
+        <w:t xml:space="preserve">    A =\= 0.</w:t>
+      </w:r>
+    </w:p>
+    <w:p>
+      <w:pPr>
+        <w:rPr>
+          <w:rFonts w:ascii="Courier" w:hAnsi="Courier"/>
+          <w:lang w:val="en-US"/>
+        </w:rPr>
+      </w:pPr>
+    </w:p>
+    <w:p>
+      <w:pPr>
+        <w:rPr>
+          <w:rFonts w:ascii="Courier" w:hAnsi="Courier"/>
+          <w:lang w:val="en-US"/>
+        </w:rPr>
+      </w:pPr>
+      <w:proofErr w:type="gramStart"/>
+      <w:r>
+        <w:rPr>
+          <w:rFonts w:ascii="Courier" w:hAnsi="Courier"/>
+          <w:lang w:val="en-US"/>
+        </w:rPr>
+        <w:t>power(</w:t>
+      </w:r>
+      <w:proofErr w:type="gramEnd"/>
+      <w:r>
+        <w:rPr>
+          <w:rFonts w:ascii="Courier" w:hAnsi="Courier"/>
+          <w:lang w:val="en-US"/>
+        </w:rPr>
+        <w:t>A, 1, A).</w:t>
+      </w:r>
+    </w:p>
+    <w:p>
+      <w:pPr>
+        <w:rPr>
+          <w:rFonts w:ascii="Courier" w:hAnsi="Courier"/>
+          <w:lang w:val="en-US"/>
+        </w:rPr>
+      </w:pPr>
+    </w:p>
+    <w:p>
+      <w:pPr>
+        <w:rPr>
+          <w:rFonts w:ascii="Courier" w:hAnsi="Courier"/>
+          <w:lang w:val="en-US"/>
+        </w:rPr>
+      </w:pPr>
+      <w:proofErr w:type="gramStart"/>
+      <w:r>
+        <w:rPr>
+          <w:rFonts w:ascii="Courier" w:hAnsi="Courier"/>
+          <w:lang w:val="en-US"/>
+        </w:rPr>
+        <w:t>power(</w:t>
+      </w:r>
+      <w:proofErr w:type="gramEnd"/>
+      <w:r>
+        <w:rPr>
+          <w:rFonts w:ascii="Courier" w:hAnsi="Courier"/>
+          <w:lang w:val="en-US"/>
+        </w:rPr>
+        <w:t>A, B, P):-</w:t>
+      </w:r>
+    </w:p>
+    <w:p>
+      <w:pPr>
+        <w:rPr>
+          <w:rFonts w:ascii="Courier" w:hAnsi="Courier"/>
+          <w:lang w:val="en-US"/>
+        </w:rPr>
+      </w:pPr>
+      <w:r>
+        <w:rPr>
+          <w:rFonts w:ascii="Courier" w:hAnsi="Courier"/>
+          <w:lang w:val="en-US"/>
+        </w:rPr>
+        <w:t xml:space="preserve">    B &gt;= 2,</w:t>
+      </w:r>
+    </w:p>
+    <w:p>
+      <w:pPr>
+        <w:rPr>
+          <w:rFonts w:ascii="Courier" w:hAnsi="Courier"/>
+          <w:lang w:val="en-US"/>
+        </w:rPr>
+      </w:pPr>
+      <w:r>
+        <w:rPr>
+          <w:rFonts w:ascii="Courier" w:hAnsi="Courier"/>
+          <w:lang w:val="en-US"/>
+        </w:rPr>
+        <w:t xml:space="preserve">    B1 is B - 1,</w:t>
+      </w:r>
+    </w:p>
+    <w:p>
+      <w:pPr>
+        <w:rPr>
+          <w:rFonts w:ascii="Courier" w:hAnsi="Courier"/>
+          <w:lang w:val="en-US"/>
+        </w:rPr>
+      </w:pPr>
+      <w:r>
+        <w:rPr>
+          <w:rFonts w:ascii="Courier" w:hAnsi="Courier"/>
+          <w:lang w:val="en-US"/>
+        </w:rPr>
+        <w:t xml:space="preserve">    </w:t>
+      </w:r>
+      <w:proofErr w:type="gramStart"/>
+      <w:r>
+        <w:rPr>
+          <w:rFonts w:ascii="Courier" w:hAnsi="Courier"/>
+          <w:lang w:val="en-US"/>
         </w:rPr>
         <w:t>power</w:t>
       </w:r>
-      <w:proofErr w:type="spellEnd"/>
-      <w:r>
-        <w:rPr>
-          <w:rFonts w:ascii="Courier" w:hAnsi="Courier"/>
-          <w:lang w:val="es-ES"/>
+      <w:r>
+        <w:rPr>
+          <w:rFonts w:ascii="Courier" w:hAnsi="Courier"/>
+          <w:lang w:val="en-US"/>
         </w:rPr>
         <w:t>(</w:t>
       </w:r>
@@ -908,127 +1079,136 @@
       <w:r>
         <w:rPr>
           <w:rFonts w:ascii="Courier" w:hAnsi="Courier"/>
-          <w:lang w:val="es-ES"/>
-        </w:rPr>
-        <w:t>0, 0, _):-</w:t>
-      </w:r>
-    </w:p>
-    <w:p>
-      <w:pPr>
-        <w:rPr>
-          <w:rFonts w:ascii="Courier" w:hAnsi="Courier"/>
-          <w:lang w:val="es-ES"/>
-        </w:rPr>
-      </w:pPr>
-      <w:r>
-        <w:rPr>
-          <w:rFonts w:ascii="Courier" w:hAnsi="Courier"/>
-          <w:lang w:val="es-ES"/>
-        </w:rPr>
-        <w:t xml:space="preserve">    </w:t>
-      </w:r>
-      <w:proofErr w:type="spellStart"/>
-      <w:r>
-        <w:rPr>
-          <w:rFonts w:ascii="Courier" w:hAnsi="Courier"/>
-          <w:lang w:val="es-ES"/>
-        </w:rPr>
-        <w:t>print</w:t>
-      </w:r>
-      <w:proofErr w:type="spellEnd"/>
-      <w:r>
-        <w:rPr>
-          <w:rFonts w:ascii="Courier" w:hAnsi="Courier"/>
-          <w:lang w:val="es-ES"/>
-        </w:rPr>
-        <w:t>(infinito).</w:t>
-      </w:r>
-    </w:p>
-    <w:p>
-      <w:pPr>
-        <w:rPr>
-          <w:rFonts w:ascii="Courier" w:hAnsi="Courier"/>
-          <w:lang w:val="es-ES"/>
-        </w:rPr>
-      </w:pPr>
-    </w:p>
-    <w:p>
-      <w:pPr>
-        <w:rPr>
-          <w:rFonts w:ascii="Courier" w:hAnsi="Courier"/>
-          <w:lang w:val="es-ES"/>
-        </w:rPr>
-      </w:pPr>
-      <w:proofErr w:type="spellStart"/>
+          <w:lang w:val="en-US"/>
+        </w:rPr>
+        <w:t>A, B1, P1),</w:t>
+      </w:r>
+    </w:p>
+    <w:p>
+      <w:pPr>
+        <w:rPr>
+          <w:rFonts w:ascii="Courier" w:hAnsi="Courier"/>
+          <w:lang w:val="en-US"/>
+        </w:rPr>
+      </w:pPr>
+      <w:r>
+        <w:rPr>
+          <w:rFonts w:ascii="Courier" w:hAnsi="Courier"/>
+          <w:lang w:val="en-US"/>
+        </w:rPr>
+        <w:t xml:space="preserve">    P is A * P1.</w:t>
+      </w:r>
+    </w:p>
+    <w:p>
+      <w:pPr>
+        <w:rPr>
+          <w:b/>
+          <w:bCs/>
+          <w:lang w:val="en-US"/>
+        </w:rPr>
+      </w:pPr>
+    </w:p>
+    <w:p>
+      <w:pPr>
+        <w:rPr>
+          <w:b/>
+          <w:bCs/>
+          <w:lang w:val="en-US"/>
+        </w:rPr>
+      </w:pPr>
+      <w:r>
+        <w:rPr>
+          <w:b/>
+          <w:bCs/>
+          <w:lang w:val="en-US"/>
+        </w:rPr>
+        <w:t>5. Write a predicate last/2which takes a list as its first argument and</w:t>
+      </w:r>
+      <w:r>
+        <w:rPr>
+          <w:b/>
+          <w:bCs/>
+          <w:lang w:val="en-US"/>
+        </w:rPr>
+        <w:t xml:space="preserve"> </w:t>
+      </w:r>
+      <w:r>
+        <w:rPr>
+          <w:b/>
+          <w:bCs/>
+          <w:lang w:val="en-US"/>
+        </w:rPr>
+        <w:t>returns</w:t>
+      </w:r>
+      <w:r>
+        <w:rPr>
+          <w:b/>
+          <w:bCs/>
+          <w:lang w:val="en-US"/>
+        </w:rPr>
+        <w:t xml:space="preserve"> </w:t>
+      </w:r>
+      <w:r>
+        <w:rPr>
+          <w:b/>
+          <w:bCs/>
+          <w:lang w:val="en-US"/>
+        </w:rPr>
+        <w:t>the last element of the list.</w:t>
+      </w:r>
+    </w:p>
+    <w:p>
+      <w:pPr>
+        <w:rPr>
+          <w:rFonts w:ascii="Courier" w:hAnsi="Courier"/>
+          <w:lang w:val="en-US"/>
+        </w:rPr>
+      </w:pPr>
+      <w:r>
+        <w:rPr>
+          <w:rFonts w:ascii="Courier" w:hAnsi="Courier"/>
+          <w:lang w:val="en-US"/>
+        </w:rPr>
+        <w:t>last([X</w:t>
+      </w:r>
       <w:proofErr w:type="gramStart"/>
       <w:r>
         <w:rPr>
           <w:rFonts w:ascii="Courier" w:hAnsi="Courier"/>
-          <w:lang w:val="es-ES"/>
-        </w:rPr>
-        <w:t>power</w:t>
-      </w:r>
-      <w:proofErr w:type="spellEnd"/>
-      <w:r>
-        <w:rPr>
-          <w:rFonts w:ascii="Courier" w:hAnsi="Courier"/>
-          <w:lang w:val="es-ES"/>
-        </w:rPr>
-        <w:t>(</w:t>
+          <w:lang w:val="en-US"/>
+        </w:rPr>
+        <w:t>],X</w:t>
       </w:r>
       <w:proofErr w:type="gramEnd"/>
       <w:r>
         <w:rPr>
           <w:rFonts w:ascii="Courier" w:hAnsi="Courier"/>
-          <w:lang w:val="es-ES"/>
-        </w:rPr>
-        <w:t>A, 0, 1):-</w:t>
-      </w:r>
-    </w:p>
-    <w:p>
-      <w:pPr>
-        <w:rPr>
-          <w:rFonts w:ascii="Courier" w:hAnsi="Courier"/>
-          <w:lang w:val="es-ES"/>
-        </w:rPr>
-      </w:pPr>
-      <w:r>
-        <w:rPr>
-          <w:rFonts w:ascii="Courier" w:hAnsi="Courier"/>
-          <w:lang w:val="es-ES"/>
-        </w:rPr>
-        <w:t xml:space="preserve">    A =\= 0.</w:t>
-      </w:r>
-    </w:p>
-    <w:p>
-      <w:pPr>
-        <w:rPr>
-          <w:rFonts w:ascii="Courier" w:hAnsi="Courier"/>
-          <w:lang w:val="es-ES"/>
-        </w:rPr>
-      </w:pPr>
-    </w:p>
-    <w:p>
-      <w:pPr>
-        <w:rPr>
-          <w:rFonts w:ascii="Courier" w:hAnsi="Courier"/>
-          <w:lang w:val="en-US"/>
-        </w:rPr>
-      </w:pPr>
+          <w:lang w:val="en-US"/>
+        </w:rPr>
+        <w:t>).</w:t>
+      </w:r>
+    </w:p>
+    <w:p>
+      <w:pPr>
+        <w:rPr>
+          <w:rFonts w:ascii="Courier" w:hAnsi="Courier"/>
+          <w:lang w:val="en-US"/>
+        </w:rPr>
+      </w:pPr>
+      <w:r>
+        <w:rPr>
+          <w:rFonts w:ascii="Courier" w:hAnsi="Courier"/>
+          <w:lang w:val="en-US"/>
+        </w:rPr>
+        <w:t>last([_|L</w:t>
+      </w:r>
       <w:proofErr w:type="gramStart"/>
       <w:r>
         <w:rPr>
           <w:rFonts w:ascii="Courier" w:hAnsi="Courier"/>
           <w:lang w:val="en-US"/>
         </w:rPr>
-        <w:t>power</w:t>
-      </w:r>
-      <w:r>
-        <w:rPr>
-          <w:rFonts w:ascii="Courier" w:hAnsi="Courier"/>
-          <w:lang w:val="en-US"/>
-        </w:rPr>
-        <w:t>(</w:t>
+        <w:t>],X</w:t>
       </w:r>
       <w:proofErr w:type="gramEnd"/>
       <w:r>
@@ -1036,151 +1216,84 @@
           <w:rFonts w:ascii="Courier" w:hAnsi="Courier"/>
           <w:lang w:val="en-US"/>
         </w:rPr>
-        <w:t>A, 1, A).</w:t>
-      </w:r>
-    </w:p>
-    <w:p>
-      <w:pPr>
-        <w:rPr>
-          <w:rFonts w:ascii="Courier" w:hAnsi="Courier"/>
-          <w:lang w:val="en-US"/>
-        </w:rPr>
-      </w:pPr>
-    </w:p>
-    <w:p>
-      <w:pPr>
-        <w:rPr>
-          <w:rFonts w:ascii="Courier" w:hAnsi="Courier"/>
-          <w:lang w:val="en-US"/>
-        </w:rPr>
-      </w:pPr>
-      <w:proofErr w:type="gramStart"/>
-      <w:r>
-        <w:rPr>
-          <w:rFonts w:ascii="Courier" w:hAnsi="Courier"/>
-          <w:lang w:val="en-US"/>
-        </w:rPr>
-        <w:t>power</w:t>
-      </w:r>
-      <w:r>
-        <w:rPr>
-          <w:rFonts w:ascii="Courier" w:hAnsi="Courier"/>
-          <w:lang w:val="en-US"/>
-        </w:rPr>
-        <w:t>(</w:t>
-      </w:r>
-      <w:proofErr w:type="gramEnd"/>
-      <w:r>
-        <w:rPr>
-          <w:rFonts w:ascii="Courier" w:hAnsi="Courier"/>
-          <w:lang w:val="en-US"/>
-        </w:rPr>
-        <w:t>A, B, P):-</w:t>
-      </w:r>
-    </w:p>
-    <w:p>
-      <w:pPr>
-        <w:rPr>
-          <w:rFonts w:ascii="Courier" w:hAnsi="Courier"/>
-          <w:lang w:val="en-US"/>
-        </w:rPr>
-      </w:pPr>
-      <w:r>
-        <w:rPr>
-          <w:rFonts w:ascii="Courier" w:hAnsi="Courier"/>
-          <w:lang w:val="en-US"/>
-        </w:rPr>
-        <w:t xml:space="preserve">    B &gt;= 2,</w:t>
-      </w:r>
-    </w:p>
-    <w:p>
-      <w:pPr>
-        <w:rPr>
-          <w:rFonts w:ascii="Courier" w:hAnsi="Courier"/>
-          <w:lang w:val="en-US"/>
-        </w:rPr>
-      </w:pPr>
-      <w:r>
-        <w:rPr>
-          <w:rFonts w:ascii="Courier" w:hAnsi="Courier"/>
-          <w:lang w:val="en-US"/>
-        </w:rPr>
-        <w:t xml:space="preserve">    B1 is B - 1,</w:t>
-      </w:r>
-    </w:p>
-    <w:p>
-      <w:pPr>
-        <w:rPr>
-          <w:rFonts w:ascii="Courier" w:hAnsi="Courier"/>
-          <w:lang w:val="en-US"/>
-        </w:rPr>
-      </w:pPr>
-      <w:r>
-        <w:rPr>
-          <w:rFonts w:ascii="Courier" w:hAnsi="Courier"/>
-          <w:lang w:val="en-US"/>
-        </w:rPr>
-        <w:t xml:space="preserve">    </w:t>
-      </w:r>
-      <w:proofErr w:type="gramStart"/>
-      <w:r>
-        <w:rPr>
-          <w:rFonts w:ascii="Courier" w:hAnsi="Courier"/>
-          <w:lang w:val="en-US"/>
-        </w:rPr>
-        <w:t>power</w:t>
-      </w:r>
-      <w:r>
-        <w:rPr>
-          <w:rFonts w:ascii="Courier" w:hAnsi="Courier"/>
-          <w:lang w:val="en-US"/>
-        </w:rPr>
-        <w:t>(</w:t>
-      </w:r>
-      <w:proofErr w:type="gramEnd"/>
-      <w:r>
-        <w:rPr>
-          <w:rFonts w:ascii="Courier" w:hAnsi="Courier"/>
-          <w:lang w:val="en-US"/>
-        </w:rPr>
-        <w:t>A, B1, P1),</w:t>
-      </w:r>
-    </w:p>
-    <w:p>
-      <w:pPr>
-        <w:rPr>
-          <w:rFonts w:ascii="Courier" w:hAnsi="Courier"/>
-          <w:lang w:val="en-US"/>
-        </w:rPr>
-      </w:pPr>
-      <w:r>
-        <w:rPr>
-          <w:rFonts w:ascii="Courier" w:hAnsi="Courier"/>
-          <w:lang w:val="en-US"/>
-        </w:rPr>
-        <w:t xml:space="preserve">    P is A * P1.</w:t>
-      </w:r>
-    </w:p>
-    <w:p>
-      <w:pPr>
-        <w:rPr>
-          <w:b/>
-          <w:bCs/>
-          <w:lang w:val="en-US"/>
-        </w:rPr>
-      </w:pPr>
-    </w:p>
-    <w:p>
-      <w:pPr>
-        <w:rPr>
-          <w:lang w:val="en-US"/>
-        </w:rPr>
-      </w:pPr>
+        <w:t>) :- last(L,X).</w:t>
+      </w:r>
+    </w:p>
+    <w:p>
+      <w:pPr>
+        <w:rPr>
+          <w:rFonts w:ascii="Courier" w:hAnsi="Courier"/>
+          <w:lang w:val="en-US"/>
+        </w:rPr>
+      </w:pPr>
+    </w:p>
+    <w:p>
+      <w:pPr>
+        <w:rPr>
+          <w:b/>
+          <w:bCs/>
+          <w:lang w:val="en-US"/>
+        </w:rPr>
+      </w:pPr>
+      <w:r>
+        <w:rPr>
+          <w:b/>
+          <w:bCs/>
+          <w:lang w:val="en-US"/>
+        </w:rPr>
+        <w:t>6. Write a predicate max/3which takes three arguments, the first two are positive integer numbers and returns in the third the max of</w:t>
+      </w:r>
+      <w:r>
+        <w:rPr>
+          <w:b/>
+          <w:bCs/>
+          <w:lang w:val="en-US"/>
+        </w:rPr>
+        <w:t xml:space="preserve"> </w:t>
+      </w:r>
+      <w:r>
+        <w:rPr>
+          <w:b/>
+          <w:bCs/>
+          <w:lang w:val="en-US"/>
+        </w:rPr>
+        <w:t>them.</w:t>
+      </w:r>
+    </w:p>
+    <w:p>
+      <w:pPr>
+        <w:rPr>
+          <w:rFonts w:ascii="Courier" w:hAnsi="Courier"/>
+          <w:lang w:val="en-US"/>
+        </w:rPr>
+      </w:pPr>
+      <w:r>
+        <w:rPr>
+          <w:rFonts w:ascii="Courier" w:hAnsi="Courier"/>
+          <w:lang w:val="en-US"/>
+        </w:rPr>
+        <w:t>max(X,Y,X) :- X&gt;=Y.</w:t>
+      </w:r>
+    </w:p>
+    <w:p>
+      <w:pPr>
+        <w:rPr>
+          <w:rFonts w:ascii="Courier" w:hAnsi="Courier"/>
+          <w:lang w:val="en-US"/>
+        </w:rPr>
+      </w:pPr>
+      <w:r>
+        <w:rPr>
+          <w:rFonts w:ascii="Courier" w:hAnsi="Courier"/>
+          <w:lang w:val="en-US"/>
+        </w:rPr>
+        <w:t>max(X,Y,Y) :- X&lt;Y.</w:t>
+      </w:r>
     </w:p>
     <w:sectPr>
-      <w:headerReference w:type="default" r:id="rId6"/>
-      <w:headerReference w:type="first" r:id="rId7"/>
-      <w:footerReference w:type="first" r:id="rId8"/>
+      <w:headerReference w:type="default" r:id="rId7"/>
+      <w:headerReference w:type="first" r:id="rId8"/>
+      <w:footerReference w:type="first" r:id="rId9"/>
       <w:pgSz w:w="11909" w:h="16834"/>
       <w:pgMar w:top="1440" w:right="1440" w:bottom="1440" w:left="1440" w:header="720" w:footer="720" w:gutter="0"/>
       <w:pgNumType w:start="1"/>
@@ -1192,7 +1305,7 @@
 </file>
 
 <file path=word/endnotes.xml><?xml version="1.0" encoding="utf-8"?>
-<w:endnotes xmlns:wpc="http://schemas.microsoft.com/office/word/2010/wordprocessingCanvas" xmlns:cx="http://schemas.microsoft.com/office/drawing/2014/chartex" xmlns:cx1="http://schemas.microsoft.com/office/drawing/2015/9/8/chartex" xmlns:cx2="http://schemas.microsoft.com/office/drawing/2015/10/21/chartex" xmlns:cx3="http://schemas.microsoft.com/office/drawing/2016/5/9/chartex" xmlns:cx4="http://schemas.microsoft.com/office/drawing/2016/5/10/chartex" xmlns:cx5="http://schemas.microsoft.com/office/drawing/2016/5/11/chartex" xmlns:cx6="http://schemas.microsoft.com/office/drawing/2016/5/12/chartex" xmlns:cx7="http://schemas.microsoft.com/office/drawing/2016/5/13/chartex" xmlns:cx8="http://schemas.microsoft.com/office/drawing/2016/5/14/chartex" xmlns:mc="http://schemas.openxmlformats.org/markup-compatibility/2006" xmlns:aink="http://schemas.microsoft.com/office/drawing/2016/ink" xmlns:am3d="http://schemas.microsoft.com/office/drawing/2017/model3d" xmlns:o="urn:schemas-microsoft-com:office:office" xmlns:r="http://schemas.openxmlformats.org/officeDocument/2006/relationships" xmlns:m="http://schemas.openxmlformats.org/officeDocument/2006/math" xmlns:v="urn:schemas-microsoft-com:vml" xmlns:wp14="http://schemas.microsoft.com/office/word/2010/wordprocessingDrawing" xmlns:wp="http://schemas.openxmlformats.org/drawingml/2006/wordprocessingDrawing" xmlns:w10="urn:schemas-microsoft-com:office:word" xmlns:w="http://schemas.openxmlformats.org/wordprocessingml/2006/main" xmlns:w14="http://schemas.microsoft.com/office/word/2010/wordml" xmlns:w15="http://schemas.microsoft.com/office/word/2012/wordml" xmlns:w16cex="http://schemas.microsoft.com/office/word/2018/wordml/cex" xmlns:w16cid="http://schemas.microsoft.com/office/word/2016/wordml/cid" xmlns:w16="http://schemas.microsoft.com/office/word/2018/wordml" xmlns:w16se="http://schemas.microsoft.com/office/word/2015/wordml/symex" xmlns:wpg="http://schemas.microsoft.com/office/word/2010/wordprocessingGroup" xmlns:wpi="http://schemas.microsoft.com/office/word/2010/wordprocessingInk" xmlns:wne="http://schemas.microsoft.com/office/word/2006/wordml" xmlns:wps="http://schemas.microsoft.com/office/word/2010/wordprocessingShape" mc:Ignorable="w14 w15 w16se w16cid w16 w16cex wp14">
+<w:endnotes xmlns:wpc="http://schemas.microsoft.com/office/word/2010/wordprocessingCanvas" xmlns:cx="http://schemas.microsoft.com/office/drawing/2014/chartex" xmlns:cx1="http://schemas.microsoft.com/office/drawing/2015/9/8/chartex" xmlns:cx2="http://schemas.microsoft.com/office/drawing/2015/10/21/chartex" xmlns:cx3="http://schemas.microsoft.com/office/drawing/2016/5/9/chartex" xmlns:cx4="http://schemas.microsoft.com/office/drawing/2016/5/10/chartex" xmlns:cx5="http://schemas.microsoft.com/office/drawing/2016/5/11/chartex" xmlns:cx6="http://schemas.microsoft.com/office/drawing/2016/5/12/chartex" xmlns:cx7="http://schemas.microsoft.com/office/drawing/2016/5/13/chartex" xmlns:cx8="http://schemas.microsoft.com/office/drawing/2016/5/14/chartex" xmlns:mc="http://schemas.openxmlformats.org/markup-compatibility/2006" xmlns:aink="http://schemas.microsoft.com/office/drawing/2016/ink" xmlns:am3d="http://schemas.microsoft.com/office/drawing/2017/model3d" xmlns:o="urn:schemas-microsoft-com:office:office" xmlns:r="http://schemas.openxmlformats.org/officeDocument/2006/relationships" xmlns:m="http://schemas.openxmlformats.org/officeDocument/2006/math" xmlns:v="urn:schemas-microsoft-com:vml" xmlns:wp14="http://schemas.microsoft.com/office/word/2010/wordprocessingDrawing" xmlns:wp="http://schemas.openxmlformats.org/drawingml/2006/wordprocessingDrawing" xmlns:w10="urn:schemas-microsoft-com:office:word" xmlns:w="http://schemas.openxmlformats.org/wordprocessingml/2006/main" xmlns:w14="http://schemas.microsoft.com/office/word/2010/wordml" xmlns:w15="http://schemas.microsoft.com/office/word/2012/wordml" xmlns:w16cex="http://schemas.microsoft.com/office/word/2018/wordml/cex" xmlns:w16cid="http://schemas.microsoft.com/office/word/2016/wordml/cid" xmlns:w16="http://schemas.microsoft.com/office/word/2018/wordml" xmlns:w16sdtdh="http://schemas.microsoft.com/office/word/2020/wordml/sdtdatahash" xmlns:w16se="http://schemas.microsoft.com/office/word/2015/wordml/symex" xmlns:wpg="http://schemas.microsoft.com/office/word/2010/wordprocessingGroup" xmlns:wpi="http://schemas.microsoft.com/office/word/2010/wordprocessingInk" xmlns:wne="http://schemas.microsoft.com/office/word/2006/wordml" xmlns:wps="http://schemas.microsoft.com/office/word/2010/wordprocessingShape" mc:Ignorable="w14 w15 w16se w16cid w16 w16cex w16sdtdh wp14">
   <w:endnote w:type="separator" w:id="-1">
     <w:p>
       <w:pPr>
@@ -1217,13 +1330,13 @@
 </file>
 
 <file path=word/footer1.xml><?xml version="1.0" encoding="utf-8"?>
-<w:ftr xmlns:wpc="http://schemas.microsoft.com/office/word/2010/wordprocessingCanvas" xmlns:cx="http://schemas.microsoft.com/office/drawing/2014/chartex" xmlns:cx1="http://schemas.microsoft.com/office/drawing/2015/9/8/chartex" xmlns:cx2="http://schemas.microsoft.com/office/drawing/2015/10/21/chartex" xmlns:cx3="http://schemas.microsoft.com/office/drawing/2016/5/9/chartex" xmlns:cx4="http://schemas.microsoft.com/office/drawing/2016/5/10/chartex" xmlns:cx5="http://schemas.microsoft.com/office/drawing/2016/5/11/chartex" xmlns:cx6="http://schemas.microsoft.com/office/drawing/2016/5/12/chartex" xmlns:cx7="http://schemas.microsoft.com/office/drawing/2016/5/13/chartex" xmlns:cx8="http://schemas.microsoft.com/office/drawing/2016/5/14/chartex" xmlns:mc="http://schemas.openxmlformats.org/markup-compatibility/2006" xmlns:aink="http://schemas.microsoft.com/office/drawing/2016/ink" xmlns:am3d="http://schemas.microsoft.com/office/drawing/2017/model3d" xmlns:o="urn:schemas-microsoft-com:office:office" xmlns:r="http://schemas.openxmlformats.org/officeDocument/2006/relationships" xmlns:m="http://schemas.openxmlformats.org/officeDocument/2006/math" xmlns:v="urn:schemas-microsoft-com:vml" xmlns:wp14="http://schemas.microsoft.com/office/word/2010/wordprocessingDrawing" xmlns:wp="http://schemas.openxmlformats.org/drawingml/2006/wordprocessingDrawing" xmlns:w10="urn:schemas-microsoft-com:office:word" xmlns:w="http://schemas.openxmlformats.org/wordprocessingml/2006/main" xmlns:w14="http://schemas.microsoft.com/office/word/2010/wordml" xmlns:w15="http://schemas.microsoft.com/office/word/2012/wordml" xmlns:w16cex="http://schemas.microsoft.com/office/word/2018/wordml/cex" xmlns:w16cid="http://schemas.microsoft.com/office/word/2016/wordml/cid" xmlns:w16="http://schemas.microsoft.com/office/word/2018/wordml" xmlns:w16se="http://schemas.microsoft.com/office/word/2015/wordml/symex" xmlns:wpg="http://schemas.microsoft.com/office/word/2010/wordprocessingGroup" xmlns:wpi="http://schemas.microsoft.com/office/word/2010/wordprocessingInk" xmlns:wne="http://schemas.microsoft.com/office/word/2006/wordml" xmlns:wps="http://schemas.microsoft.com/office/word/2010/wordprocessingShape" mc:Ignorable="w14 w15 w16se w16cid w16 w16cex wp14">
+<w:ftr xmlns:wpc="http://schemas.microsoft.com/office/word/2010/wordprocessingCanvas" xmlns:cx="http://schemas.microsoft.com/office/drawing/2014/chartex" xmlns:cx1="http://schemas.microsoft.com/office/drawing/2015/9/8/chartex" xmlns:cx2="http://schemas.microsoft.com/office/drawing/2015/10/21/chartex" xmlns:cx3="http://schemas.microsoft.com/office/drawing/2016/5/9/chartex" xmlns:cx4="http://schemas.microsoft.com/office/drawing/2016/5/10/chartex" xmlns:cx5="http://schemas.microsoft.com/office/drawing/2016/5/11/chartex" xmlns:cx6="http://schemas.microsoft.com/office/drawing/2016/5/12/chartex" xmlns:cx7="http://schemas.microsoft.com/office/drawing/2016/5/13/chartex" xmlns:cx8="http://schemas.microsoft.com/office/drawing/2016/5/14/chartex" xmlns:mc="http://schemas.openxmlformats.org/markup-compatibility/2006" xmlns:aink="http://schemas.microsoft.com/office/drawing/2016/ink" xmlns:am3d="http://schemas.microsoft.com/office/drawing/2017/model3d" xmlns:o="urn:schemas-microsoft-com:office:office" xmlns:r="http://schemas.openxmlformats.org/officeDocument/2006/relationships" xmlns:m="http://schemas.openxmlformats.org/officeDocument/2006/math" xmlns:v="urn:schemas-microsoft-com:vml" xmlns:wp14="http://schemas.microsoft.com/office/word/2010/wordprocessingDrawing" xmlns:wp="http://schemas.openxmlformats.org/drawingml/2006/wordprocessingDrawing" xmlns:w10="urn:schemas-microsoft-com:office:word" xmlns:w="http://schemas.openxmlformats.org/wordprocessingml/2006/main" xmlns:w14="http://schemas.microsoft.com/office/word/2010/wordml" xmlns:w15="http://schemas.microsoft.com/office/word/2012/wordml" xmlns:w16cex="http://schemas.microsoft.com/office/word/2018/wordml/cex" xmlns:w16cid="http://schemas.microsoft.com/office/word/2016/wordml/cid" xmlns:w16="http://schemas.microsoft.com/office/word/2018/wordml" xmlns:w16sdtdh="http://schemas.microsoft.com/office/word/2020/wordml/sdtdatahash" xmlns:w16se="http://schemas.microsoft.com/office/word/2015/wordml/symex" xmlns:wpg="http://schemas.microsoft.com/office/word/2010/wordprocessingGroup" xmlns:wpi="http://schemas.microsoft.com/office/word/2010/wordprocessingInk" xmlns:wne="http://schemas.microsoft.com/office/word/2006/wordml" xmlns:wps="http://schemas.microsoft.com/office/word/2010/wordprocessingShape" mc:Ignorable="w14 w15 w16se w16cid w16 w16cex w16sdtdh wp14">
   <w:p/>
 </w:ftr>
 </file>
 
 <file path=word/footnotes.xml><?xml version="1.0" encoding="utf-8"?>
-<w:footnotes xmlns:wpc="http://schemas.microsoft.com/office/word/2010/wordprocessingCanvas" xmlns:cx="http://schemas.microsoft.com/office/drawing/2014/chartex" xmlns:cx1="http://schemas.microsoft.com/office/drawing/2015/9/8/chartex" xmlns:cx2="http://schemas.microsoft.com/office/drawing/2015/10/21/chartex" xmlns:cx3="http://schemas.microsoft.com/office/drawing/2016/5/9/chartex" xmlns:cx4="http://schemas.microsoft.com/office/drawing/2016/5/10/chartex" xmlns:cx5="http://schemas.microsoft.com/office/drawing/2016/5/11/chartex" xmlns:cx6="http://schemas.microsoft.com/office/drawing/2016/5/12/chartex" xmlns:cx7="http://schemas.microsoft.com/office/drawing/2016/5/13/chartex" xmlns:cx8="http://schemas.microsoft.com/office/drawing/2016/5/14/chartex" xmlns:mc="http://schemas.openxmlformats.org/markup-compatibility/2006" xmlns:aink="http://schemas.microsoft.com/office/drawing/2016/ink" xmlns:am3d="http://schemas.microsoft.com/office/drawing/2017/model3d" xmlns:o="urn:schemas-microsoft-com:office:office" xmlns:r="http://schemas.openxmlformats.org/officeDocument/2006/relationships" xmlns:m="http://schemas.openxmlformats.org/officeDocument/2006/math" xmlns:v="urn:schemas-microsoft-com:vml" xmlns:wp14="http://schemas.microsoft.com/office/word/2010/wordprocessingDrawing" xmlns:wp="http://schemas.openxmlformats.org/drawingml/2006/wordprocessingDrawing" xmlns:w10="urn:schemas-microsoft-com:office:word" xmlns:w="http://schemas.openxmlformats.org/wordprocessingml/2006/main" xmlns:w14="http://schemas.microsoft.com/office/word/2010/wordml" xmlns:w15="http://schemas.microsoft.com/office/word/2012/wordml" xmlns:w16cex="http://schemas.microsoft.com/office/word/2018/wordml/cex" xmlns:w16cid="http://schemas.microsoft.com/office/word/2016/wordml/cid" xmlns:w16="http://schemas.microsoft.com/office/word/2018/wordml" xmlns:w16se="http://schemas.microsoft.com/office/word/2015/wordml/symex" xmlns:wpg="http://schemas.microsoft.com/office/word/2010/wordprocessingGroup" xmlns:wpi="http://schemas.microsoft.com/office/word/2010/wordprocessingInk" xmlns:wne="http://schemas.microsoft.com/office/word/2006/wordml" xmlns:wps="http://schemas.microsoft.com/office/word/2010/wordprocessingShape" mc:Ignorable="w14 w15 w16se w16cid w16 w16cex wp14">
+<w:footnotes xmlns:wpc="http://schemas.microsoft.com/office/word/2010/wordprocessingCanvas" xmlns:cx="http://schemas.microsoft.com/office/drawing/2014/chartex" xmlns:cx1="http://schemas.microsoft.com/office/drawing/2015/9/8/chartex" xmlns:cx2="http://schemas.microsoft.com/office/drawing/2015/10/21/chartex" xmlns:cx3="http://schemas.microsoft.com/office/drawing/2016/5/9/chartex" xmlns:cx4="http://schemas.microsoft.com/office/drawing/2016/5/10/chartex" xmlns:cx5="http://schemas.microsoft.com/office/drawing/2016/5/11/chartex" xmlns:cx6="http://schemas.microsoft.com/office/drawing/2016/5/12/chartex" xmlns:cx7="http://schemas.microsoft.com/office/drawing/2016/5/13/chartex" xmlns:cx8="http://schemas.microsoft.com/office/drawing/2016/5/14/chartex" xmlns:mc="http://schemas.openxmlformats.org/markup-compatibility/2006" xmlns:aink="http://schemas.microsoft.com/office/drawing/2016/ink" xmlns:am3d="http://schemas.microsoft.com/office/drawing/2017/model3d" xmlns:o="urn:schemas-microsoft-com:office:office" xmlns:r="http://schemas.openxmlformats.org/officeDocument/2006/relationships" xmlns:m="http://schemas.openxmlformats.org/officeDocument/2006/math" xmlns:v="urn:schemas-microsoft-com:vml" xmlns:wp14="http://schemas.microsoft.com/office/word/2010/wordprocessingDrawing" xmlns:wp="http://schemas.openxmlformats.org/drawingml/2006/wordprocessingDrawing" xmlns:w10="urn:schemas-microsoft-com:office:word" xmlns:w="http://schemas.openxmlformats.org/wordprocessingml/2006/main" xmlns:w14="http://schemas.microsoft.com/office/word/2010/wordml" xmlns:w15="http://schemas.microsoft.com/office/word/2012/wordml" xmlns:w16cex="http://schemas.microsoft.com/office/word/2018/wordml/cex" xmlns:w16cid="http://schemas.microsoft.com/office/word/2016/wordml/cid" xmlns:w16="http://schemas.microsoft.com/office/word/2018/wordml" xmlns:w16sdtdh="http://schemas.microsoft.com/office/word/2020/wordml/sdtdatahash" xmlns:w16se="http://schemas.microsoft.com/office/word/2015/wordml/symex" xmlns:wpg="http://schemas.microsoft.com/office/word/2010/wordprocessingGroup" xmlns:wpi="http://schemas.microsoft.com/office/word/2010/wordprocessingInk" xmlns:wne="http://schemas.microsoft.com/office/word/2006/wordml" xmlns:wps="http://schemas.microsoft.com/office/word/2010/wordprocessingShape" mc:Ignorable="w14 w15 w16se w16cid w16 w16cex w16sdtdh wp14">
   <w:footnote w:type="separator" w:id="-1">
     <w:p>
       <w:pPr>
@@ -1248,7 +1361,7 @@
 </file>
 
 <file path=word/header1.xml><?xml version="1.0" encoding="utf-8"?>
-<w:hdr xmlns:wpc="http://schemas.microsoft.com/office/word/2010/wordprocessingCanvas" xmlns:cx="http://schemas.microsoft.com/office/drawing/2014/chartex" xmlns:cx1="http://schemas.microsoft.com/office/drawing/2015/9/8/chartex" xmlns:cx2="http://schemas.microsoft.com/office/drawing/2015/10/21/chartex" xmlns:cx3="http://schemas.microsoft.com/office/drawing/2016/5/9/chartex" xmlns:cx4="http://schemas.microsoft.com/office/drawing/2016/5/10/chartex" xmlns:cx5="http://schemas.microsoft.com/office/drawing/2016/5/11/chartex" xmlns:cx6="http://schemas.microsoft.com/office/drawing/2016/5/12/chartex" xmlns:cx7="http://schemas.microsoft.com/office/drawing/2016/5/13/chartex" xmlns:cx8="http://schemas.microsoft.com/office/drawing/2016/5/14/chartex" xmlns:mc="http://schemas.openxmlformats.org/markup-compatibility/2006" xmlns:aink="http://schemas.microsoft.com/office/drawing/2016/ink" xmlns:am3d="http://schemas.microsoft.com/office/drawing/2017/model3d" xmlns:o="urn:schemas-microsoft-com:office:office" xmlns:r="http://schemas.openxmlformats.org/officeDocument/2006/relationships" xmlns:m="http://schemas.openxmlformats.org/officeDocument/2006/math" xmlns:v="urn:schemas-microsoft-com:vml" xmlns:wp14="http://schemas.microsoft.com/office/word/2010/wordprocessingDrawing" xmlns:wp="http://schemas.openxmlformats.org/drawingml/2006/wordprocessingDrawing" xmlns:w10="urn:schemas-microsoft-com:office:word" xmlns:w="http://schemas.openxmlformats.org/wordprocessingml/2006/main" xmlns:w14="http://schemas.microsoft.com/office/word/2010/wordml" xmlns:w15="http://schemas.microsoft.com/office/word/2012/wordml" xmlns:w16cex="http://schemas.microsoft.com/office/word/2018/wordml/cex" xmlns:w16cid="http://schemas.microsoft.com/office/word/2016/wordml/cid" xmlns:w16="http://schemas.microsoft.com/office/word/2018/wordml" xmlns:w16se="http://schemas.microsoft.com/office/word/2015/wordml/symex" xmlns:wpg="http://schemas.microsoft.com/office/word/2010/wordprocessingGroup" xmlns:wpi="http://schemas.microsoft.com/office/word/2010/wordprocessingInk" xmlns:wne="http://schemas.microsoft.com/office/word/2006/wordml" xmlns:wps="http://schemas.microsoft.com/office/word/2010/wordprocessingShape" mc:Ignorable="w14 w15 w16se w16cid w16 w16cex wp14">
+<w:hdr xmlns:wpc="http://schemas.microsoft.com/office/word/2010/wordprocessingCanvas" xmlns:cx="http://schemas.microsoft.com/office/drawing/2014/chartex" xmlns:cx1="http://schemas.microsoft.com/office/drawing/2015/9/8/chartex" xmlns:cx2="http://schemas.microsoft.com/office/drawing/2015/10/21/chartex" xmlns:cx3="http://schemas.microsoft.com/office/drawing/2016/5/9/chartex" xmlns:cx4="http://schemas.microsoft.com/office/drawing/2016/5/10/chartex" xmlns:cx5="http://schemas.microsoft.com/office/drawing/2016/5/11/chartex" xmlns:cx6="http://schemas.microsoft.com/office/drawing/2016/5/12/chartex" xmlns:cx7="http://schemas.microsoft.com/office/drawing/2016/5/13/chartex" xmlns:cx8="http://schemas.microsoft.com/office/drawing/2016/5/14/chartex" xmlns:mc="http://schemas.openxmlformats.org/markup-compatibility/2006" xmlns:aink="http://schemas.microsoft.com/office/drawing/2016/ink" xmlns:am3d="http://schemas.microsoft.com/office/drawing/2017/model3d" xmlns:o="urn:schemas-microsoft-com:office:office" xmlns:r="http://schemas.openxmlformats.org/officeDocument/2006/relationships" xmlns:m="http://schemas.openxmlformats.org/officeDocument/2006/math" xmlns:v="urn:schemas-microsoft-com:vml" xmlns:wp14="http://schemas.microsoft.com/office/word/2010/wordprocessingDrawing" xmlns:wp="http://schemas.openxmlformats.org/drawingml/2006/wordprocessingDrawing" xmlns:w10="urn:schemas-microsoft-com:office:word" xmlns:w="http://schemas.openxmlformats.org/wordprocessingml/2006/main" xmlns:w14="http://schemas.microsoft.com/office/word/2010/wordml" xmlns:w15="http://schemas.microsoft.com/office/word/2012/wordml" xmlns:w16cex="http://schemas.microsoft.com/office/word/2018/wordml/cex" xmlns:w16cid="http://schemas.microsoft.com/office/word/2016/wordml/cid" xmlns:w16="http://schemas.microsoft.com/office/word/2018/wordml" xmlns:w16sdtdh="http://schemas.microsoft.com/office/word/2020/wordml/sdtdatahash" xmlns:w16se="http://schemas.microsoft.com/office/word/2015/wordml/symex" xmlns:wpg="http://schemas.microsoft.com/office/word/2010/wordprocessingGroup" xmlns:wpi="http://schemas.microsoft.com/office/word/2010/wordprocessingInk" xmlns:wne="http://schemas.microsoft.com/office/word/2006/wordml" xmlns:wps="http://schemas.microsoft.com/office/word/2010/wordprocessingShape" mc:Ignorable="w14 w15 w16se w16cid w16 w16cex w16sdtdh wp14">
   <w:p>
     <w:pPr>
       <w:keepLines/>
@@ -1260,21 +1373,12 @@
         <w:szCs w:val="20"/>
       </w:rPr>
     </w:pPr>
-    <w:proofErr w:type="spellStart"/>
     <w:r>
       <w:rPr>
         <w:sz w:val="20"/>
         <w:szCs w:val="20"/>
       </w:rPr>
-      <w:t>Sebastián</w:t>
-    </w:r>
-    <w:proofErr w:type="spellEnd"/>
-    <w:r>
-      <w:rPr>
-        <w:sz w:val="20"/>
-        <w:szCs w:val="20"/>
-      </w:rPr>
-      <w:t xml:space="preserve"> Rojas Salazar - A01637557 </w:t>
+      <w:t xml:space="preserve">Sebastián Rojas Salazar - A01637557 </w:t>
     </w:r>
   </w:p>
   <w:p>
@@ -1331,7 +1435,7 @@
 </file>
 
 <file path=word/header2.xml><?xml version="1.0" encoding="utf-8"?>
-<w:hdr xmlns:wpc="http://schemas.microsoft.com/office/word/2010/wordprocessingCanvas" xmlns:cx="http://schemas.microsoft.com/office/drawing/2014/chartex" xmlns:cx1="http://schemas.microsoft.com/office/drawing/2015/9/8/chartex" xmlns:cx2="http://schemas.microsoft.com/office/drawing/2015/10/21/chartex" xmlns:cx3="http://schemas.microsoft.com/office/drawing/2016/5/9/chartex" xmlns:cx4="http://schemas.microsoft.com/office/drawing/2016/5/10/chartex" xmlns:cx5="http://schemas.microsoft.com/office/drawing/2016/5/11/chartex" xmlns:cx6="http://schemas.microsoft.com/office/drawing/2016/5/12/chartex" xmlns:cx7="http://schemas.microsoft.com/office/drawing/2016/5/13/chartex" xmlns:cx8="http://schemas.microsoft.com/office/drawing/2016/5/14/chartex" xmlns:mc="http://schemas.openxmlformats.org/markup-compatibility/2006" xmlns:aink="http://schemas.microsoft.com/office/drawing/2016/ink" xmlns:am3d="http://schemas.microsoft.com/office/drawing/2017/model3d" xmlns:o="urn:schemas-microsoft-com:office:office" xmlns:r="http://schemas.openxmlformats.org/officeDocument/2006/relationships" xmlns:m="http://schemas.openxmlformats.org/officeDocument/2006/math" xmlns:v="urn:schemas-microsoft-com:vml" xmlns:wp14="http://schemas.microsoft.com/office/word/2010/wordprocessingDrawing" xmlns:wp="http://schemas.openxmlformats.org/drawingml/2006/wordprocessingDrawing" xmlns:w10="urn:schemas-microsoft-com:office:word" xmlns:w="http://schemas.openxmlformats.org/wordprocessingml/2006/main" xmlns:w14="http://schemas.microsoft.com/office/word/2010/wordml" xmlns:w15="http://schemas.microsoft.com/office/word/2012/wordml" xmlns:w16cex="http://schemas.microsoft.com/office/word/2018/wordml/cex" xmlns:w16cid="http://schemas.microsoft.com/office/word/2016/wordml/cid" xmlns:w16="http://schemas.microsoft.com/office/word/2018/wordml" xmlns:w16se="http://schemas.microsoft.com/office/word/2015/wordml/symex" xmlns:wpg="http://schemas.microsoft.com/office/word/2010/wordprocessingGroup" xmlns:wpi="http://schemas.microsoft.com/office/word/2010/wordprocessingInk" xmlns:wne="http://schemas.microsoft.com/office/word/2006/wordml" xmlns:wps="http://schemas.microsoft.com/office/word/2010/wordprocessingShape" mc:Ignorable="w14 w15 w16se w16cid w16 w16cex wp14">
+<w:hdr xmlns:wpc="http://schemas.microsoft.com/office/word/2010/wordprocessingCanvas" xmlns:cx="http://schemas.microsoft.com/office/drawing/2014/chartex" xmlns:cx1="http://schemas.microsoft.com/office/drawing/2015/9/8/chartex" xmlns:cx2="http://schemas.microsoft.com/office/drawing/2015/10/21/chartex" xmlns:cx3="http://schemas.microsoft.com/office/drawing/2016/5/9/chartex" xmlns:cx4="http://schemas.microsoft.com/office/drawing/2016/5/10/chartex" xmlns:cx5="http://schemas.microsoft.com/office/drawing/2016/5/11/chartex" xmlns:cx6="http://schemas.microsoft.com/office/drawing/2016/5/12/chartex" xmlns:cx7="http://schemas.microsoft.com/office/drawing/2016/5/13/chartex" xmlns:cx8="http://schemas.microsoft.com/office/drawing/2016/5/14/chartex" xmlns:mc="http://schemas.openxmlformats.org/markup-compatibility/2006" xmlns:aink="http://schemas.microsoft.com/office/drawing/2016/ink" xmlns:am3d="http://schemas.microsoft.com/office/drawing/2017/model3d" xmlns:o="urn:schemas-microsoft-com:office:office" xmlns:r="http://schemas.openxmlformats.org/officeDocument/2006/relationships" xmlns:m="http://schemas.openxmlformats.org/officeDocument/2006/math" xmlns:v="urn:schemas-microsoft-com:vml" xmlns:wp14="http://schemas.microsoft.com/office/word/2010/wordprocessingDrawing" xmlns:wp="http://schemas.openxmlformats.org/drawingml/2006/wordprocessingDrawing" xmlns:w10="urn:schemas-microsoft-com:office:word" xmlns:w="http://schemas.openxmlformats.org/wordprocessingml/2006/main" xmlns:w14="http://schemas.microsoft.com/office/word/2010/wordml" xmlns:w15="http://schemas.microsoft.com/office/word/2012/wordml" xmlns:w16cex="http://schemas.microsoft.com/office/word/2018/wordml/cex" xmlns:w16cid="http://schemas.microsoft.com/office/word/2016/wordml/cid" xmlns:w16="http://schemas.microsoft.com/office/word/2018/wordml" xmlns:w16sdtdh="http://schemas.microsoft.com/office/word/2020/wordml/sdtdatahash" xmlns:w16se="http://schemas.microsoft.com/office/word/2015/wordml/symex" xmlns:wpg="http://schemas.microsoft.com/office/word/2010/wordprocessingGroup" xmlns:wpi="http://schemas.microsoft.com/office/word/2010/wordprocessingInk" xmlns:wne="http://schemas.microsoft.com/office/word/2006/wordml" xmlns:wps="http://schemas.microsoft.com/office/word/2010/wordprocessingShape" mc:Ignorable="w14 w15 w16se w16cid w16 w16cex w16sdtdh wp14">
   <w:p>
     <w:pPr>
       <w:keepLines/>
@@ -1343,21 +1447,12 @@
         <w:szCs w:val="20"/>
       </w:rPr>
     </w:pPr>
-    <w:proofErr w:type="spellStart"/>
     <w:r>
       <w:rPr>
         <w:sz w:val="20"/>
         <w:szCs w:val="20"/>
       </w:rPr>
-      <w:t>Sebastián</w:t>
-    </w:r>
-    <w:proofErr w:type="spellEnd"/>
-    <w:r>
-      <w:rPr>
-        <w:sz w:val="20"/>
-        <w:szCs w:val="20"/>
-      </w:rPr>
-      <w:t xml:space="preserve"> Rojas Salazar - A01637557 </w:t>
+      <w:t xml:space="preserve">Sebastián Rojas Salazar - A01637557 </w:t>
     </w:r>
   </w:p>
   <w:p>
@@ -1414,7 +1509,7 @@
 </file>
 
 <file path=word/styles.xml><?xml version="1.0" encoding="utf-8"?>
-<w:styles xmlns:mc="http://schemas.openxmlformats.org/markup-compatibility/2006" xmlns:r="http://schemas.openxmlformats.org/officeDocument/2006/relationships" xmlns:w="http://schemas.openxmlformats.org/wordprocessingml/2006/main" xmlns:w14="http://schemas.microsoft.com/office/word/2010/wordml" xmlns:w15="http://schemas.microsoft.com/office/word/2012/wordml" xmlns:w16cex="http://schemas.microsoft.com/office/word/2018/wordml/cex" xmlns:w16cid="http://schemas.microsoft.com/office/word/2016/wordml/cid" xmlns:w16="http://schemas.microsoft.com/office/word/2018/wordml" xmlns:w16se="http://schemas.microsoft.com/office/word/2015/wordml/symex" mc:Ignorable="w14 w15 w16se w16cid w16 w16cex">
+<w:styles xmlns:mc="http://schemas.openxmlformats.org/markup-compatibility/2006" xmlns:r="http://schemas.openxmlformats.org/officeDocument/2006/relationships" xmlns:w="http://schemas.openxmlformats.org/wordprocessingml/2006/main" xmlns:w14="http://schemas.microsoft.com/office/word/2010/wordml" xmlns:w15="http://schemas.microsoft.com/office/word/2012/wordml" xmlns:w16cex="http://schemas.microsoft.com/office/word/2018/wordml/cex" xmlns:w16cid="http://schemas.microsoft.com/office/word/2016/wordml/cid" xmlns:w16="http://schemas.microsoft.com/office/word/2018/wordml" xmlns:w16sdtdh="http://schemas.microsoft.com/office/word/2020/wordml/sdtdatahash" xmlns:w16se="http://schemas.microsoft.com/office/word/2015/wordml/symex" mc:Ignorable="w14 w15 w16se w16cid w16 w16cex w16sdtdh">
   <w:docDefaults>
     <w:rPrDefault>
       <w:rPr>
@@ -1985,6 +2080,11 @@
       <w:szCs w:val="30"/>
     </w:rPr>
   </w:style>
+  <w:style w:type="character" w:customStyle="1" w:styleId="textlayer--absolute">
+    <w:name w:val="textlayer--absolute"/>
+    <w:basedOn w:val="DefaultParagraphFont"/>
+    <w:rsid w:val="00EA15E2"/>
+  </w:style>
 </w:styles>
 </file>
 
@@ -2306,4 +2406,16 @@
   </a:objectDefaults>
   <a:extraClrSchemeLst/>
 </a:theme>
+</file>
+
+<file path=customXml/item1.xml><?xml version="1.0" encoding="utf-8"?>
+<b:Sources xmlns:b="http://schemas.openxmlformats.org/officeDocument/2006/bibliography" xmlns="http://schemas.openxmlformats.org/officeDocument/2006/bibliography" SelectedStyle="\APASixthEditionOfficeOnline.xsl" StyleName="APA" Version="6"/>
+</file>
+
+<file path=customXml/itemProps1.xml><?xml version="1.0" encoding="utf-8"?>
+<ds:datastoreItem xmlns:ds="http://schemas.openxmlformats.org/officeDocument/2006/customXml" ds:itemID="{3B58CCEA-FB11-458C-8AF9-6B9F5FA33C1D}">
+  <ds:schemaRefs>
+    <ds:schemaRef ds:uri="http://schemas.openxmlformats.org/officeDocument/2006/bibliography"/>
+  </ds:schemaRefs>
+</ds:datastoreItem>
 </file>
</xml_diff>